<commit_message>
Update Testplan hx711 library pim goes.docx
</commit_message>
<xml_diff>
--- a/test/Testplan hx711 library pim goes.docx
+++ b/test/Testplan hx711 library pim goes.docx
@@ -39,7 +39,7 @@
       </w:tblPr>
       <w:tblGrid>
         <w:gridCol w:w="5098"/>
-        <w:gridCol w:w="943"/>
+        <w:gridCol w:w="1418"/>
       </w:tblGrid>
       <w:tr>
         <w:tc>
@@ -54,7 +54,7 @@
         </w:tc>
         <w:tc>
           <w:tcPr>
-            <w:tcW w:w="943" w:type="dxa"/>
+            <w:tcW w:w="1418" w:type="dxa"/>
           </w:tcPr>
           <w:p>
             <w:r>
@@ -93,25 +93,31 @@
             </w:r>
             <w:proofErr w:type="spellEnd"/>
             <w:r>
+              <w:t>.</w:t>
+            </w:r>
+            <w:r>
               <w:t xml:space="preserve"> </w:t>
             </w:r>
             <w:r>
+              <w:t>E</w:t>
+            </w:r>
+            <w:r>
+              <w:t xml:space="preserve">n demo code </w:t>
+            </w:r>
+            <w:proofErr w:type="spellStart"/>
+            <w:r>
+              <w:t>compailed</w:t>
+            </w:r>
+            <w:proofErr w:type="spellEnd"/>
+            <w:r>
               <w:t>.</w:t>
             </w:r>
-            <w:r>
-              <w:t xml:space="preserve"> en demo code </w:t>
-            </w:r>
-            <w:proofErr w:type="spellStart"/>
-            <w:r>
-              <w:t>compailed</w:t>
-            </w:r>
-            <w:proofErr w:type="spellEnd"/>
           </w:p>
           <w:p/>
         </w:tc>
         <w:tc>
           <w:tcPr>
-            <w:tcW w:w="943" w:type="dxa"/>
+            <w:tcW w:w="1418" w:type="dxa"/>
           </w:tcPr>
           <w:p>
             <w:r>
@@ -161,7 +167,7 @@
         </w:tc>
         <w:tc>
           <w:tcPr>
-            <w:tcW w:w="943" w:type="dxa"/>
+            <w:tcW w:w="1418" w:type="dxa"/>
           </w:tcPr>
           <w:p>
             <w:r>
@@ -196,7 +202,7 @@
         </w:tc>
         <w:tc>
           <w:tcPr>
-            <w:tcW w:w="943" w:type="dxa"/>
+            <w:tcW w:w="1418" w:type="dxa"/>
           </w:tcPr>
           <w:p>
             <w:r>
@@ -253,7 +259,7 @@
         </w:tc>
         <w:tc>
           <w:tcPr>
-            <w:tcW w:w="943" w:type="dxa"/>
+            <w:tcW w:w="1418" w:type="dxa"/>
           </w:tcPr>
           <w:p>
             <w:r>
@@ -290,27 +296,26 @@
             <w:r>
               <w:t xml:space="preserve">De </w:t>
             </w:r>
-            <w:proofErr w:type="spellStart"/>
-            <w:r>
-              <w:t>opniew</w:t>
-            </w:r>
-            <w:proofErr w:type="spellEnd"/>
+            <w:r>
+              <w:t>opnieuw</w:t>
+            </w:r>
             <w:r>
               <w:t xml:space="preserve"> </w:t>
             </w:r>
-            <w:proofErr w:type="spellStart"/>
-            <w:r>
-              <w:t>caliberen</w:t>
-            </w:r>
-            <w:proofErr w:type="spellEnd"/>
+            <w:r>
+              <w:t>kalibreren</w:t>
+            </w:r>
             <w:r>
               <w:t xml:space="preserve"> knop werkt democode</w:t>
+            </w:r>
+            <w:r>
+              <w:t>.</w:t>
             </w:r>
           </w:p>
         </w:tc>
         <w:tc>
           <w:tcPr>
-            <w:tcW w:w="943" w:type="dxa"/>
+            <w:tcW w:w="1418" w:type="dxa"/>
           </w:tcPr>
           <w:p>
             <w:r>
@@ -344,13 +349,13 @@
             </w:r>
             <w:proofErr w:type="spellEnd"/>
             <w:r>
-              <w:t xml:space="preserve"> </w:t>
+              <w:t>.</w:t>
             </w:r>
           </w:p>
         </w:tc>
         <w:tc>
           <w:tcPr>
-            <w:tcW w:w="943" w:type="dxa"/>
+            <w:tcW w:w="1418" w:type="dxa"/>
           </w:tcPr>
           <w:p>
             <w:r>
@@ -375,18 +380,86 @@
                 <w:numId w:val="1"/>
               </w:numPr>
             </w:pPr>
+            <w:r>
+              <w:t xml:space="preserve">De </w:t>
+            </w:r>
+            <w:r>
+              <w:t>kalibratie</w:t>
+            </w:r>
+            <w:r>
+              <w:t xml:space="preserve"> software geeft (afgrond naar alleen integer wegens </w:t>
+            </w:r>
+            <w:r>
+              <w:t xml:space="preserve">niet kunnen uitprinten van </w:t>
+            </w:r>
+            <w:proofErr w:type="spellStart"/>
+            <w:r>
+              <w:t>float</w:t>
+            </w:r>
+            <w:proofErr w:type="spellEnd"/>
+            <w:r>
+              <w:t xml:space="preserve"> en gebruiken) een accuraat getal. </w:t>
+            </w:r>
           </w:p>
         </w:tc>
         <w:tc>
           <w:tcPr>
-            <w:tcW w:w="943" w:type="dxa"/>
+            <w:tcW w:w="1418" w:type="dxa"/>
           </w:tcPr>
-          <w:p/>
+          <w:p>
+            <w:r>
+              <w:t>ja</w:t>
+            </w:r>
+          </w:p>
+        </w:tc>
+      </w:tr>
+      <w:tr>
+        <w:tc>
+          <w:tcPr>
+            <w:tcW w:w="5098" w:type="dxa"/>
+          </w:tcPr>
+          <w:p>
+            <w:pPr>
+              <w:pStyle w:val="Lijstalinea"/>
+              <w:numPr>
+                <w:ilvl w:val="0"/>
+                <w:numId w:val="1"/>
+              </w:numPr>
+            </w:pPr>
+            <w:r>
+              <w:t xml:space="preserve">Test code geeft 0 </w:t>
+            </w:r>
+            <w:proofErr w:type="spellStart"/>
+            <w:r>
+              <w:t>errors</w:t>
+            </w:r>
+            <w:proofErr w:type="spellEnd"/>
+            <w:r>
+              <w:t xml:space="preserve">(test op </w:t>
+            </w:r>
+            <w:r>
+              <w:t>kleine dingen)</w:t>
+            </w:r>
+          </w:p>
+        </w:tc>
+        <w:tc>
+          <w:tcPr>
+            <w:tcW w:w="1418" w:type="dxa"/>
+          </w:tcPr>
+          <w:p>
+            <w:r>
+              <w:t>Ja zie figuur 9.</w:t>
+            </w:r>
+          </w:p>
         </w:tc>
       </w:tr>
     </w:tbl>
     <w:p/>
-    <w:p/>
+    <w:p>
+      <w:r>
+        <w:t>Voor figuren zie pagina’s hieronder.</w:t>
+      </w:r>
+    </w:p>
     <w:p>
       <w:pPr>
         <w:keepNext/>
@@ -440,14 +513,27 @@
       <w:r>
         <w:t xml:space="preserve">Figuur </w:t>
       </w:r>
-      <w:fldSimple w:instr=" SEQ Figuur \* ARABIC ">
-        <w:r>
-          <w:rPr>
-            <w:noProof/>
-          </w:rPr>
-          <w:t>1</w:t>
-        </w:r>
-      </w:fldSimple>
+      <w:r>
+        <w:fldChar w:fldCharType="begin"/>
+      </w:r>
+      <w:r>
+        <w:instrText xml:space="preserve"> SEQ Figuur \* ARABIC </w:instrText>
+      </w:r>
+      <w:r>
+        <w:fldChar w:fldCharType="separate"/>
+      </w:r>
+      <w:r>
+        <w:rPr>
+          <w:noProof/>
+        </w:rPr>
+        <w:t>1</w:t>
+      </w:r>
+      <w:r>
+        <w:rPr>
+          <w:noProof/>
+        </w:rPr>
+        <w:fldChar w:fldCharType="end"/>
+      </w:r>
     </w:p>
     <w:p>
       <w:pPr>
@@ -514,14 +600,27 @@
       <w:r>
         <w:t xml:space="preserve">Figuur </w:t>
       </w:r>
-      <w:fldSimple w:instr=" SEQ Figuur \* ARABIC ">
-        <w:r>
-          <w:rPr>
-            <w:noProof/>
-          </w:rPr>
-          <w:t>2</w:t>
-        </w:r>
-      </w:fldSimple>
+      <w:r>
+        <w:fldChar w:fldCharType="begin"/>
+      </w:r>
+      <w:r>
+        <w:instrText xml:space="preserve"> SEQ Figuur \* ARABIC </w:instrText>
+      </w:r>
+      <w:r>
+        <w:fldChar w:fldCharType="separate"/>
+      </w:r>
+      <w:r>
+        <w:rPr>
+          <w:noProof/>
+        </w:rPr>
+        <w:t>2</w:t>
+      </w:r>
+      <w:r>
+        <w:rPr>
+          <w:noProof/>
+        </w:rPr>
+        <w:fldChar w:fldCharType="end"/>
+      </w:r>
     </w:p>
     <w:p>
       <w:pPr>
@@ -589,14 +688,27 @@
       <w:r>
         <w:t xml:space="preserve">Figuur </w:t>
       </w:r>
-      <w:fldSimple w:instr=" SEQ Figuur \* ARABIC ">
-        <w:r>
-          <w:rPr>
-            <w:noProof/>
-          </w:rPr>
-          <w:t>3</w:t>
-        </w:r>
-      </w:fldSimple>
+      <w:r>
+        <w:fldChar w:fldCharType="begin"/>
+      </w:r>
+      <w:r>
+        <w:instrText xml:space="preserve"> SEQ Figuur \* ARABIC </w:instrText>
+      </w:r>
+      <w:r>
+        <w:fldChar w:fldCharType="separate"/>
+      </w:r>
+      <w:r>
+        <w:rPr>
+          <w:noProof/>
+        </w:rPr>
+        <w:t>3</w:t>
+      </w:r>
+      <w:r>
+        <w:rPr>
+          <w:noProof/>
+        </w:rPr>
+        <w:fldChar w:fldCharType="end"/>
+      </w:r>
       <w:r>
         <w:t>: 500 gram macaroni</w:t>
       </w:r>
@@ -666,14 +778,27 @@
       <w:r>
         <w:t xml:space="preserve">Figuur </w:t>
       </w:r>
-      <w:fldSimple w:instr=" SEQ Figuur \* ARABIC ">
-        <w:r>
-          <w:rPr>
-            <w:noProof/>
-          </w:rPr>
-          <w:t>4</w:t>
-        </w:r>
-      </w:fldSimple>
+      <w:r>
+        <w:fldChar w:fldCharType="begin"/>
+      </w:r>
+      <w:r>
+        <w:instrText xml:space="preserve"> SEQ Figuur \* ARABIC </w:instrText>
+      </w:r>
+      <w:r>
+        <w:fldChar w:fldCharType="separate"/>
+      </w:r>
+      <w:r>
+        <w:rPr>
+          <w:noProof/>
+        </w:rPr>
+        <w:t>4</w:t>
+      </w:r>
+      <w:r>
+        <w:rPr>
+          <w:noProof/>
+        </w:rPr>
+        <w:fldChar w:fldCharType="end"/>
+      </w:r>
     </w:p>
     <w:p>
       <w:pPr>
@@ -741,14 +866,27 @@
       <w:r>
         <w:t xml:space="preserve">Figuur </w:t>
       </w:r>
-      <w:fldSimple w:instr=" SEQ Figuur \* ARABIC ">
-        <w:r>
-          <w:rPr>
-            <w:noProof/>
-          </w:rPr>
-          <w:t>5</w:t>
-        </w:r>
-      </w:fldSimple>
+      <w:r>
+        <w:fldChar w:fldCharType="begin"/>
+      </w:r>
+      <w:r>
+        <w:instrText xml:space="preserve"> SEQ Figuur \* ARABIC </w:instrText>
+      </w:r>
+      <w:r>
+        <w:fldChar w:fldCharType="separate"/>
+      </w:r>
+      <w:r>
+        <w:rPr>
+          <w:noProof/>
+        </w:rPr>
+        <w:t>5</w:t>
+      </w:r>
+      <w:r>
+        <w:rPr>
+          <w:noProof/>
+        </w:rPr>
+        <w:fldChar w:fldCharType="end"/>
+      </w:r>
     </w:p>
     <w:p/>
     <w:p>
@@ -816,14 +954,27 @@
       <w:r>
         <w:t xml:space="preserve">Figuur </w:t>
       </w:r>
-      <w:fldSimple w:instr=" SEQ Figuur \* ARABIC ">
-        <w:r>
-          <w:rPr>
-            <w:noProof/>
-          </w:rPr>
-          <w:t>6</w:t>
-        </w:r>
-      </w:fldSimple>
+      <w:r>
+        <w:fldChar w:fldCharType="begin"/>
+      </w:r>
+      <w:r>
+        <w:instrText xml:space="preserve"> SEQ Figuur \* ARABIC </w:instrText>
+      </w:r>
+      <w:r>
+        <w:fldChar w:fldCharType="separate"/>
+      </w:r>
+      <w:r>
+        <w:rPr>
+          <w:noProof/>
+        </w:rPr>
+        <w:t>6</w:t>
+      </w:r>
+      <w:r>
+        <w:rPr>
+          <w:noProof/>
+        </w:rPr>
+        <w:fldChar w:fldCharType="end"/>
+      </w:r>
     </w:p>
     <w:p/>
     <w:p>
@@ -892,14 +1043,27 @@
       <w:r>
         <w:t xml:space="preserve">Figuur </w:t>
       </w:r>
-      <w:fldSimple w:instr=" SEQ Figuur \* ARABIC ">
-        <w:r>
-          <w:rPr>
-            <w:noProof/>
-          </w:rPr>
-          <w:t>7</w:t>
-        </w:r>
-      </w:fldSimple>
+      <w:r>
+        <w:fldChar w:fldCharType="begin"/>
+      </w:r>
+      <w:r>
+        <w:instrText xml:space="preserve"> SEQ Figuur \* ARABIC </w:instrText>
+      </w:r>
+      <w:r>
+        <w:fldChar w:fldCharType="separate"/>
+      </w:r>
+      <w:r>
+        <w:rPr>
+          <w:noProof/>
+        </w:rPr>
+        <w:t>7</w:t>
+      </w:r>
+      <w:r>
+        <w:rPr>
+          <w:noProof/>
+        </w:rPr>
+        <w:fldChar w:fldCharType="end"/>
+      </w:r>
       <w:r>
         <w:t xml:space="preserve">: bij </w:t>
       </w:r>
@@ -986,22 +1150,89 @@
       <w:r>
         <w:t xml:space="preserve">Figuur </w:t>
       </w:r>
+      <w:r>
+        <w:fldChar w:fldCharType="begin"/>
+      </w:r>
+      <w:r>
+        <w:instrText xml:space="preserve"> SEQ Figuur \* ARABIC </w:instrText>
+      </w:r>
+      <w:r>
+        <w:fldChar w:fldCharType="separate"/>
+      </w:r>
+      <w:r>
+        <w:rPr>
+          <w:noProof/>
+        </w:rPr>
+        <w:t>8</w:t>
+      </w:r>
+      <w:r>
+        <w:rPr>
+          <w:noProof/>
+        </w:rPr>
+        <w:fldChar w:fldCharType="end"/>
+      </w:r>
+    </w:p>
+    <w:p>
+      <w:pPr>
+        <w:pStyle w:val="Bijschrift"/>
+        <w:keepNext/>
+      </w:pPr>
+      <w:r>
+        <w:rPr>
+          <w:noProof/>
+        </w:rPr>
+        <w:drawing>
+          <wp:inline distT="0" distB="0" distL="0" distR="0" wp14:anchorId="2A0E8243" wp14:editId="09A81258">
+            <wp:extent cx="2105025" cy="600075"/>
+            <wp:effectExtent l="0" t="0" r="9525" b="9525"/>
+            <wp:docPr id="9" name="Afbeelding 9"/>
+            <wp:cNvGraphicFramePr>
+              <a:graphicFrameLocks xmlns:a="http://schemas.openxmlformats.org/drawingml/2006/main" noChangeAspect="1"/>
+            </wp:cNvGraphicFramePr>
+            <a:graphic xmlns:a="http://schemas.openxmlformats.org/drawingml/2006/main">
+              <a:graphicData uri="http://schemas.openxmlformats.org/drawingml/2006/picture">
+                <pic:pic xmlns:pic="http://schemas.openxmlformats.org/drawingml/2006/picture">
+                  <pic:nvPicPr>
+                    <pic:cNvPr id="1" name=""/>
+                    <pic:cNvPicPr/>
+                  </pic:nvPicPr>
+                  <pic:blipFill>
+                    <a:blip r:embed="rId13"/>
+                    <a:stretch>
+                      <a:fillRect/>
+                    </a:stretch>
+                  </pic:blipFill>
+                  <pic:spPr>
+                    <a:xfrm>
+                      <a:off x="0" y="0"/>
+                      <a:ext cx="2105025" cy="600075"/>
+                    </a:xfrm>
+                    <a:prstGeom prst="rect">
+                      <a:avLst/>
+                    </a:prstGeom>
+                  </pic:spPr>
+                </pic:pic>
+              </a:graphicData>
+            </a:graphic>
+          </wp:inline>
+        </w:drawing>
+      </w:r>
+    </w:p>
+    <w:p>
+      <w:pPr>
+        <w:pStyle w:val="Bijschrift"/>
+      </w:pPr>
+      <w:r>
+        <w:t xml:space="preserve">Figuur </w:t>
+      </w:r>
       <w:fldSimple w:instr=" SEQ Figuur \* ARABIC ">
         <w:r>
           <w:rPr>
             <w:noProof/>
           </w:rPr>
-          <w:t>8</w:t>
+          <w:t>9</w:t>
         </w:r>
       </w:fldSimple>
-    </w:p>
-    <w:p>
-      <w:pPr>
-        <w:pStyle w:val="Bijschrift"/>
-      </w:pPr>
-      <w:r>
-        <w:t xml:space="preserve">. </w:t>
-      </w:r>
     </w:p>
     <w:sectPr>
       <w:pgSz w:w="11906" w:h="16838"/>

</xml_diff>